<commit_message>
ip lab 6 done
</commit_message>
<xml_diff>
--- a/ip/IP_Lab_Manual_Exp_6_B032.docx
+++ b/ip/IP_Lab_Manual_Exp_6_B032.docx
@@ -9807,41 +9807,27 @@
         <w:ind w:left="450"/>
         <w:rPr>
           <w:rFonts w:ascii="Book Antiqua" w:hAnsi="Book Antiqua"/>
-          <w:b/>
-          <w:i/>
-          <w:sz w:val="20"/>
-          <w:szCs w:val="20"/>
-        </w:rPr>
-      </w:pPr>
-      <w:r>
-        <w:rPr>
-          <w:rFonts w:ascii="Book Antiqua" w:hAnsi="Book Antiqua"/>
-          <w:b/>
-          <w:i/>
-          <w:sz w:val="20"/>
-          <w:szCs w:val="20"/>
-        </w:rPr>
-        <w:t>(Students are expected to comment on the output obtained with clear observations and learning</w:t>
-      </w:r>
-      <w:r>
-        <w:rPr>
-          <w:rFonts w:ascii="Book Antiqua" w:hAnsi="Book Antiqua"/>
-          <w:b/>
-          <w:i/>
-          <w:sz w:val="20"/>
-          <w:szCs w:val="20"/>
-        </w:rPr>
-        <w:t xml:space="preserve"> for each task/ sub part assigned</w:t>
-      </w:r>
-      <w:r>
-        <w:rPr>
-          <w:rFonts w:ascii="Book Antiqua" w:hAnsi="Book Antiqua"/>
-          <w:b/>
-          <w:i/>
-          <w:sz w:val="20"/>
-          <w:szCs w:val="20"/>
-        </w:rPr>
-        <w:t>)</w:t>
+          <w:sz w:val="24"/>
+          <w:szCs w:val="24"/>
+        </w:rPr>
+      </w:pPr>
+      <w:r>
+        <w:rPr>
+          <w:rFonts w:ascii="Book Antiqua" w:hAnsi="Book Antiqua"/>
+          <w:sz w:val="24"/>
+          <w:szCs w:val="24"/>
+          <w:highlight w:val="yellow"/>
+        </w:rPr>
+        <w:t>I used a photo of myself and a photo of a crowd. As the frequency distribution benefits from</w:t>
+      </w:r>
+      <w:r>
+        <w:rPr>
+          <w:rFonts w:ascii="Book Antiqua" w:hAnsi="Book Antiqua"/>
+          <w:sz w:val="24"/>
+          <w:szCs w:val="24"/>
+          <w:highlight w:val="yellow"/>
+        </w:rPr>
+        <w:t xml:space="preserve"> variation in the image</w:t>
       </w:r>
     </w:p>
     <w:p>
@@ -9859,7 +9845,7 @@
           <w:sz w:val="24"/>
           <w:szCs w:val="24"/>
         </w:rPr>
-        <w:t xml:space="preserve">I learnt about the image processing transformations in the frequency domain. These transformations were Hadamard transform, Fast Fourier Transform and Walsh Transform. I successfully implemented these techniques on 2 photos </w:t>
+        <w:t xml:space="preserve">A </w:t>
       </w:r>
       <w:proofErr w:type="spellStart"/>
       <w:r>
@@ -9868,6 +9854,68 @@
           <w:sz w:val="24"/>
           <w:szCs w:val="24"/>
         </w:rPr>
+        <w:t>hadamard</w:t>
+      </w:r>
+      <w:proofErr w:type="spellEnd"/>
+      <w:r>
+        <w:rPr>
+          <w:rFonts w:ascii="Book Antiqua" w:hAnsi="Book Antiqua"/>
+          <w:sz w:val="24"/>
+          <w:szCs w:val="24"/>
+        </w:rPr>
+        <w:t xml:space="preserve"> matrix of shape 2^n can be generated by recursively multiplying the matrix with the elements of the matrix. </w:t>
+      </w:r>
+    </w:p>
+    <w:p>
+      <w:pPr>
+        <w:ind w:left="450"/>
+        <w:rPr>
+          <w:rFonts w:ascii="Book Antiqua" w:hAnsi="Book Antiqua"/>
+          <w:sz w:val="24"/>
+          <w:szCs w:val="24"/>
+        </w:rPr>
+      </w:pPr>
+      <w:r>
+        <w:rPr>
+          <w:rFonts w:ascii="Book Antiqua" w:hAnsi="Book Antiqua"/>
+          <w:sz w:val="24"/>
+          <w:szCs w:val="24"/>
+        </w:rPr>
+        <w:t xml:space="preserve">A 2x2 </w:t>
+      </w:r>
+      <w:proofErr w:type="spellStart"/>
+      <w:r>
+        <w:rPr>
+          <w:rFonts w:ascii="Book Antiqua" w:hAnsi="Book Antiqua"/>
+          <w:sz w:val="24"/>
+          <w:szCs w:val="24"/>
+        </w:rPr>
+        <w:t>hadamard</w:t>
+      </w:r>
+      <w:proofErr w:type="spellEnd"/>
+      <w:r>
+        <w:rPr>
+          <w:rFonts w:ascii="Book Antiqua" w:hAnsi="Book Antiqua"/>
+          <w:sz w:val="24"/>
+          <w:szCs w:val="24"/>
+        </w:rPr>
+        <w:t xml:space="preserve"> transformation on a 2x2 image will give a 2x2 output where the first value is the sum of all pixels, second value is the difference between column 1 and column 2, third value is the difference between row 1 and row 2 and the last value is the difference between the 2 diagonals.</w:t>
+      </w:r>
+      <w:r>
+        <w:rPr>
+          <w:rFonts w:ascii="Book Antiqua" w:hAnsi="Book Antiqua"/>
+          <w:sz w:val="24"/>
+          <w:szCs w:val="24"/>
+        </w:rPr>
+        <w:t xml:space="preserve"> This is why a plain background containing only 1 pixel intensity in all pixels will give a pitch black output with only the top left pixel being white. An image with more intensity changes </w:t>
+      </w:r>
+      <w:proofErr w:type="spellStart"/>
+      <w:r>
+        <w:rPr>
+          <w:rFonts w:ascii="Book Antiqua" w:hAnsi="Book Antiqua"/>
+          <w:sz w:val="24"/>
+          <w:szCs w:val="24"/>
+        </w:rPr>
         <w:t>ie</w:t>
       </w:r>
       <w:proofErr w:type="spellEnd"/>
@@ -9877,7 +9925,43 @@
           <w:sz w:val="24"/>
           <w:szCs w:val="24"/>
         </w:rPr>
-        <w:t xml:space="preserve"> my photo and a crowd photo and observed the results.</w:t>
+        <w:t xml:space="preserve"> an image with more details (the crowd image) will give more white pixels as the minus operations </w:t>
+      </w:r>
+      <w:proofErr w:type="spellStart"/>
+      <w:r>
+        <w:rPr>
+          <w:rFonts w:ascii="Book Antiqua" w:hAnsi="Book Antiqua"/>
+          <w:sz w:val="24"/>
+          <w:szCs w:val="24"/>
+        </w:rPr>
+        <w:t>wont</w:t>
+      </w:r>
+      <w:proofErr w:type="spellEnd"/>
+      <w:r>
+        <w:rPr>
+          <w:rFonts w:ascii="Book Antiqua" w:hAnsi="Book Antiqua"/>
+          <w:sz w:val="24"/>
+          <w:szCs w:val="24"/>
+        </w:rPr>
+        <w:t xml:space="preserve"> cause those pixels to go entirely black. I got my original image back by doing the inverse </w:t>
+      </w:r>
+      <w:proofErr w:type="spellStart"/>
+      <w:r>
+        <w:rPr>
+          <w:rFonts w:ascii="Book Antiqua" w:hAnsi="Book Antiqua"/>
+          <w:sz w:val="24"/>
+          <w:szCs w:val="24"/>
+        </w:rPr>
+        <w:t>hadamard</w:t>
+      </w:r>
+      <w:proofErr w:type="spellEnd"/>
+      <w:r>
+        <w:rPr>
+          <w:rFonts w:ascii="Book Antiqua" w:hAnsi="Book Antiqua"/>
+          <w:sz w:val="24"/>
+          <w:szCs w:val="24"/>
+        </w:rPr>
+        <w:t xml:space="preserve"> transform</w:t>
       </w:r>
     </w:p>
     <w:p>
@@ -9895,63 +9979,51 @@
           <w:sz w:val="24"/>
           <w:szCs w:val="24"/>
         </w:rPr>
-        <w:t xml:space="preserve">Hadamard matrix is a symmetric matrix consisting of only 1 and -1. A </w:t>
-      </w:r>
-      <w:proofErr w:type="spellStart"/>
-      <w:r>
-        <w:rPr>
-          <w:rFonts w:ascii="Book Antiqua" w:hAnsi="Book Antiqua"/>
-          <w:sz w:val="24"/>
-          <w:szCs w:val="24"/>
-        </w:rPr>
-        <w:t>hadamard</w:t>
-      </w:r>
-      <w:proofErr w:type="spellEnd"/>
-      <w:r>
-        <w:rPr>
-          <w:rFonts w:ascii="Book Antiqua" w:hAnsi="Book Antiqua"/>
-          <w:sz w:val="24"/>
-          <w:szCs w:val="24"/>
-        </w:rPr>
-        <w:t xml:space="preserve"> matrix of shape 2^n can be generated by recursively multiplying the matrix with the elements of the matrix. The </w:t>
-      </w:r>
-      <w:proofErr w:type="spellStart"/>
-      <w:r>
-        <w:rPr>
-          <w:rFonts w:ascii="Book Antiqua" w:hAnsi="Book Antiqua"/>
-          <w:sz w:val="24"/>
-          <w:szCs w:val="24"/>
-        </w:rPr>
-        <w:t>hadamard</w:t>
-      </w:r>
-      <w:proofErr w:type="spellEnd"/>
-      <w:r>
-        <w:rPr>
-          <w:rFonts w:ascii="Book Antiqua" w:hAnsi="Book Antiqua"/>
-          <w:sz w:val="24"/>
-          <w:szCs w:val="24"/>
-        </w:rPr>
-        <w:t xml:space="preserve"> matrix when transformed on an image the output pixels will be the sum and difference of rows, columns and diagonals </w:t>
-      </w:r>
-      <w:proofErr w:type="spellStart"/>
-      <w:r>
-        <w:rPr>
-          <w:rFonts w:ascii="Book Antiqua" w:hAnsi="Book Antiqua"/>
-          <w:sz w:val="24"/>
-          <w:szCs w:val="24"/>
-        </w:rPr>
-        <w:t>ie</w:t>
-      </w:r>
-      <w:proofErr w:type="spellEnd"/>
-      <w:r>
-        <w:rPr>
-          <w:rFonts w:ascii="Book Antiqua" w:hAnsi="Book Antiqua"/>
-          <w:sz w:val="24"/>
-          <w:szCs w:val="24"/>
-        </w:rPr>
-        <w:t xml:space="preserve"> permutation of plus and minus operations between the </w:t>
-      </w:r>
-      <w:proofErr w:type="spellStart"/>
+        <w:t xml:space="preserve">Fast Fourier transform is based on the principle that a signal is composed of multiple sinusoidal waves with different amplitudes and frequencies. We can </w:t>
+      </w:r>
+      <w:r>
+        <w:rPr>
+          <w:rFonts w:ascii="Book Antiqua" w:hAnsi="Book Antiqua"/>
+          <w:sz w:val="24"/>
+          <w:szCs w:val="24"/>
+        </w:rPr>
+        <w:lastRenderedPageBreak/>
+        <w:t xml:space="preserve">consider the amplitude as the magnitude of how much a single wave with a particular frequency contributes to the overall wave. FFT finds its application in image processing in the frequency domain. </w:t>
+      </w:r>
+    </w:p>
+    <w:p>
+      <w:pPr>
+        <w:ind w:left="450"/>
+        <w:rPr>
+          <w:rFonts w:ascii="Book Antiqua" w:hAnsi="Book Antiqua"/>
+          <w:sz w:val="24"/>
+          <w:szCs w:val="24"/>
+        </w:rPr>
+      </w:pPr>
+      <w:r>
+        <w:rPr>
+          <w:rFonts w:ascii="Book Antiqua" w:hAnsi="Book Antiqua"/>
+          <w:sz w:val="24"/>
+          <w:szCs w:val="24"/>
+        </w:rPr>
+        <w:t xml:space="preserve">Walsh transform is </w:t>
+      </w:r>
+      <w:r>
+        <w:rPr>
+          <w:rFonts w:ascii="Book Antiqua" w:hAnsi="Book Antiqua"/>
+          <w:sz w:val="24"/>
+          <w:szCs w:val="24"/>
+        </w:rPr>
+        <w:t>transforming</w:t>
+      </w:r>
+      <w:r>
+        <w:rPr>
+          <w:rFonts w:ascii="Book Antiqua" w:hAnsi="Book Antiqua"/>
+          <w:sz w:val="24"/>
+          <w:szCs w:val="24"/>
+        </w:rPr>
+        <w:t xml:space="preserve"> the Hadamard </w:t>
+      </w:r>
       <w:proofErr w:type="gramStart"/>
       <w:r>
         <w:rPr>
@@ -9959,9 +10031,8 @@
           <w:sz w:val="24"/>
           <w:szCs w:val="24"/>
         </w:rPr>
-        <w:t>rows,columns</w:t>
-      </w:r>
-      <w:proofErr w:type="spellEnd"/>
+        <w:t>matrix  based</w:t>
+      </w:r>
       <w:proofErr w:type="gramEnd"/>
       <w:r>
         <w:rPr>
@@ -9969,156 +10040,15 @@
           <w:sz w:val="24"/>
           <w:szCs w:val="24"/>
         </w:rPr>
-        <w:t xml:space="preserve"> and diagonals. For example : A 2x2 </w:t>
-      </w:r>
-      <w:proofErr w:type="spellStart"/>
-      <w:r>
-        <w:rPr>
-          <w:rFonts w:ascii="Book Antiqua" w:hAnsi="Book Antiqua"/>
-          <w:sz w:val="24"/>
-          <w:szCs w:val="24"/>
-        </w:rPr>
-        <w:t>hadamard</w:t>
-      </w:r>
-      <w:proofErr w:type="spellEnd"/>
-      <w:r>
-        <w:rPr>
-          <w:rFonts w:ascii="Book Antiqua" w:hAnsi="Book Antiqua"/>
-          <w:sz w:val="24"/>
-          <w:szCs w:val="24"/>
-        </w:rPr>
-        <w:t xml:space="preserve"> transformation on a 2x2 image will give a 2x2 output where the first value is the sum of all pixels, second value is the difference between column 1 and column 2, third value is the difference between row 1 and row 2 and the last value is the difference between the 2 diagonals.</w:t>
-      </w:r>
-      <w:r>
-        <w:rPr>
-          <w:rFonts w:ascii="Book Antiqua" w:hAnsi="Book Antiqua"/>
-          <w:sz w:val="24"/>
-          <w:szCs w:val="24"/>
-        </w:rPr>
-        <w:t xml:space="preserve"> This is why a plain background containing only 1 pixel intensity in all pixels will give a </w:t>
-      </w:r>
-      <w:r>
-        <w:rPr>
-          <w:rFonts w:ascii="Book Antiqua" w:hAnsi="Book Antiqua"/>
-          <w:sz w:val="24"/>
-          <w:szCs w:val="24"/>
-        </w:rPr>
-        <w:lastRenderedPageBreak/>
-        <w:t xml:space="preserve">pitch black output with only the top left pixel being white. An image with more intensity changes </w:t>
-      </w:r>
-      <w:proofErr w:type="spellStart"/>
-      <w:r>
-        <w:rPr>
-          <w:rFonts w:ascii="Book Antiqua" w:hAnsi="Book Antiqua"/>
-          <w:sz w:val="24"/>
-          <w:szCs w:val="24"/>
-        </w:rPr>
-        <w:t>ie</w:t>
-      </w:r>
-      <w:proofErr w:type="spellEnd"/>
-      <w:r>
-        <w:rPr>
-          <w:rFonts w:ascii="Book Antiqua" w:hAnsi="Book Antiqua"/>
-          <w:sz w:val="24"/>
-          <w:szCs w:val="24"/>
-        </w:rPr>
-        <w:t xml:space="preserve"> an image with more details (the crowd image) will give more white pixels as the minus operations </w:t>
-      </w:r>
-      <w:proofErr w:type="spellStart"/>
-      <w:r>
-        <w:rPr>
-          <w:rFonts w:ascii="Book Antiqua" w:hAnsi="Book Antiqua"/>
-          <w:sz w:val="24"/>
-          <w:szCs w:val="24"/>
-        </w:rPr>
-        <w:t>wont</w:t>
-      </w:r>
-      <w:proofErr w:type="spellEnd"/>
-      <w:r>
-        <w:rPr>
-          <w:rFonts w:ascii="Book Antiqua" w:hAnsi="Book Antiqua"/>
-          <w:sz w:val="24"/>
-          <w:szCs w:val="24"/>
-        </w:rPr>
-        <w:t xml:space="preserve"> cause those pixels to go entirely black. I got my original image back by doing the inverse </w:t>
-      </w:r>
-      <w:proofErr w:type="spellStart"/>
-      <w:r>
-        <w:rPr>
-          <w:rFonts w:ascii="Book Antiqua" w:hAnsi="Book Antiqua"/>
-          <w:sz w:val="24"/>
-          <w:szCs w:val="24"/>
-        </w:rPr>
-        <w:t>hadamard</w:t>
-      </w:r>
-      <w:proofErr w:type="spellEnd"/>
-      <w:r>
-        <w:rPr>
-          <w:rFonts w:ascii="Book Antiqua" w:hAnsi="Book Antiqua"/>
-          <w:sz w:val="24"/>
-          <w:szCs w:val="24"/>
-        </w:rPr>
-        <w:t xml:space="preserve"> transform</w:t>
-      </w:r>
-    </w:p>
-    <w:p>
-      <w:pPr>
-        <w:ind w:left="450"/>
-        <w:rPr>
-          <w:rFonts w:ascii="Book Antiqua" w:hAnsi="Book Antiqua"/>
-          <w:sz w:val="24"/>
-          <w:szCs w:val="24"/>
-        </w:rPr>
-      </w:pPr>
-      <w:r>
-        <w:rPr>
-          <w:rFonts w:ascii="Book Antiqua" w:hAnsi="Book Antiqua"/>
-          <w:sz w:val="24"/>
-          <w:szCs w:val="24"/>
-        </w:rPr>
-        <w:t xml:space="preserve">Fast Fourier transform is based on the principle that a signal is composed of multiple sinusoidal waves with different amplitudes and frequencies. We can consider the amplitude as the magnitude of how much a single wave with a particular frequency contributes to the overall wave. FFT finds its application in image processing in the frequency domain. </w:t>
-      </w:r>
-    </w:p>
-    <w:p>
-      <w:pPr>
-        <w:ind w:left="450"/>
-        <w:rPr>
-          <w:rFonts w:ascii="Book Antiqua" w:hAnsi="Book Antiqua"/>
-          <w:sz w:val="24"/>
-          <w:szCs w:val="24"/>
-        </w:rPr>
-      </w:pPr>
-      <w:r>
-        <w:rPr>
-          <w:rFonts w:ascii="Book Antiqua" w:hAnsi="Book Antiqua"/>
-          <w:sz w:val="24"/>
-          <w:szCs w:val="24"/>
-        </w:rPr>
-        <w:t>As we can see from the workspace for the variables, the values in the res matrix (output of FFT) are complex numbers. The complex numbers have very high positive</w:t>
-      </w:r>
-      <w:r>
-        <w:rPr>
-          <w:rFonts w:ascii="Book Antiqua" w:hAnsi="Book Antiqua"/>
-          <w:sz w:val="24"/>
-          <w:szCs w:val="24"/>
-        </w:rPr>
-        <w:t xml:space="preserve"> and very low negative values as the</w:t>
-      </w:r>
-      <w:r>
-        <w:rPr>
-          <w:rFonts w:ascii="Book Antiqua" w:hAnsi="Book Antiqua"/>
-          <w:sz w:val="24"/>
-          <w:szCs w:val="24"/>
-        </w:rPr>
-        <w:t xml:space="preserve"> real and imaginary part</w:t>
-      </w:r>
-      <w:r>
-        <w:rPr>
-          <w:rFonts w:ascii="Book Antiqua" w:hAnsi="Book Antiqua"/>
-          <w:sz w:val="24"/>
-          <w:szCs w:val="24"/>
-        </w:rPr>
-        <w:t>s</w:t>
+        <w:t xml:space="preserve"> upon the sign changes in the row. Hence the ordering of </w:t>
+      </w:r>
+      <w:r>
+        <w:rPr>
+          <w:rFonts w:ascii="Book Antiqua" w:hAnsi="Book Antiqua"/>
+          <w:sz w:val="24"/>
+          <w:szCs w:val="24"/>
+        </w:rPr>
+        <w:t>rows</w:t>
       </w:r>
       <w:r>
         <w:rPr>
@@ -10135,7 +10065,7 @@
           <w:sz w:val="24"/>
           <w:szCs w:val="24"/>
         </w:rPr>
-        <w:t>example :</w:t>
+        <w:t>change</w:t>
       </w:r>
       <w:proofErr w:type="gramEnd"/>
       <w:r>
@@ -10144,125 +10074,7 @@
           <w:sz w:val="24"/>
           <w:szCs w:val="24"/>
         </w:rPr>
-        <w:t xml:space="preserve"> </w:t>
-      </w:r>
-      <w:r>
-        <w:rPr>
-          <w:rFonts w:ascii="Book Antiqua" w:hAnsi="Book Antiqua"/>
-          <w:sz w:val="24"/>
-          <w:szCs w:val="24"/>
-        </w:rPr>
-        <w:t xml:space="preserve">        </w:t>
-      </w:r>
-      <w:r>
-        <w:rPr>
-          <w:rFonts w:ascii="Book Antiqua" w:hAnsi="Book Antiqua"/>
-          <w:sz w:val="24"/>
-          <w:szCs w:val="24"/>
-        </w:rPr>
-        <w:t>-1.4x 10^5 + 8.1x10^4 i. The negative values get clipped at 0</w:t>
-      </w:r>
-      <w:r>
-        <w:rPr>
-          <w:rFonts w:ascii="Book Antiqua" w:hAnsi="Book Antiqua"/>
-          <w:sz w:val="24"/>
-          <w:szCs w:val="24"/>
-        </w:rPr>
-        <w:t xml:space="preserve"> and the positive values at 255. Hence we see a distortion sort of an image of black and white pixels in the real and imaginary matrix images. However while calculating the magnitude matrix ( magnitude = root of (square of real + square of imaginary)) ,due to the squaring of terms, the sign gets removed and we get high</w:t>
-      </w:r>
-      <w:r>
-        <w:rPr>
-          <w:rFonts w:ascii="Book Antiqua" w:hAnsi="Book Antiqua"/>
-          <w:sz w:val="24"/>
-          <w:szCs w:val="24"/>
-        </w:rPr>
-        <w:t xml:space="preserve"> positive</w:t>
-      </w:r>
-      <w:r>
-        <w:rPr>
-          <w:rFonts w:ascii="Book Antiqua" w:hAnsi="Book Antiqua"/>
-          <w:sz w:val="24"/>
-          <w:szCs w:val="24"/>
-        </w:rPr>
-        <w:t xml:space="preserve"> magnitude values which get clipped at 255 leading to an overall white image. However it does have some black pixels which could be because of very low values of both real and imaginary parts for those pixels.</w:t>
-      </w:r>
-      <w:r>
-        <w:rPr>
-          <w:rFonts w:ascii="Book Antiqua" w:hAnsi="Book Antiqua"/>
-          <w:sz w:val="24"/>
-          <w:szCs w:val="24"/>
-        </w:rPr>
-        <w:t xml:space="preserve"> The less detailed image of my face had an overall darker FFT output while the more detailed crowd image had a brighter FFT output </w:t>
-      </w:r>
-      <w:proofErr w:type="spellStart"/>
-      <w:r>
-        <w:rPr>
-          <w:rFonts w:ascii="Book Antiqua" w:hAnsi="Book Antiqua"/>
-          <w:sz w:val="24"/>
-          <w:szCs w:val="24"/>
-        </w:rPr>
-        <w:t>ie</w:t>
-      </w:r>
-      <w:proofErr w:type="spellEnd"/>
-      <w:r>
-        <w:rPr>
-          <w:rFonts w:ascii="Book Antiqua" w:hAnsi="Book Antiqua"/>
-          <w:sz w:val="24"/>
-          <w:szCs w:val="24"/>
-        </w:rPr>
-        <w:t xml:space="preserve"> a higher density of whiter pixels in the output.</w:t>
-      </w:r>
-      <w:r>
-        <w:rPr>
-          <w:rFonts w:ascii="Book Antiqua" w:hAnsi="Book Antiqua"/>
-          <w:sz w:val="24"/>
-          <w:szCs w:val="24"/>
-        </w:rPr>
-        <w:t xml:space="preserve"> I got my original image back by doing inverse fast </w:t>
-      </w:r>
-      <w:proofErr w:type="spellStart"/>
-      <w:r>
-        <w:rPr>
-          <w:rFonts w:ascii="Book Antiqua" w:hAnsi="Book Antiqua"/>
-          <w:sz w:val="24"/>
-          <w:szCs w:val="24"/>
-        </w:rPr>
-        <w:t>fourier</w:t>
-      </w:r>
-      <w:proofErr w:type="spellEnd"/>
-      <w:r>
-        <w:rPr>
-          <w:rFonts w:ascii="Book Antiqua" w:hAnsi="Book Antiqua"/>
-          <w:sz w:val="24"/>
-          <w:szCs w:val="24"/>
-        </w:rPr>
-        <w:t xml:space="preserve"> transform.</w:t>
-      </w:r>
-      <w:r>
-        <w:rPr>
-          <w:rFonts w:ascii="Book Antiqua" w:hAnsi="Book Antiqua"/>
-          <w:sz w:val="24"/>
-          <w:szCs w:val="24"/>
-        </w:rPr>
-        <w:t xml:space="preserve"> </w:t>
-      </w:r>
-    </w:p>
-    <w:p>
-      <w:pPr>
-        <w:ind w:left="450"/>
-        <w:rPr>
-          <w:rFonts w:ascii="Book Antiqua" w:hAnsi="Book Antiqua"/>
-          <w:sz w:val="24"/>
-          <w:szCs w:val="24"/>
-        </w:rPr>
-      </w:pPr>
-      <w:r>
-        <w:rPr>
-          <w:rFonts w:ascii="Book Antiqua" w:hAnsi="Book Antiqua"/>
-          <w:sz w:val="24"/>
-          <w:szCs w:val="24"/>
-        </w:rPr>
-        <w:t xml:space="preserve">Walsh transform is applying sequencing on the Hadamard </w:t>
+        <w:t xml:space="preserve"> when compared to Hadamard transform. </w:t>
       </w:r>
       <w:proofErr w:type="gramStart"/>
       <w:r>
@@ -10271,7 +10083,7 @@
           <w:sz w:val="24"/>
           <w:szCs w:val="24"/>
         </w:rPr>
-        <w:t>matrix  based</w:t>
+        <w:t>Also</w:t>
       </w:r>
       <w:proofErr w:type="gramEnd"/>
       <w:r>
@@ -10280,7 +10092,23 @@
           <w:sz w:val="24"/>
           <w:szCs w:val="24"/>
         </w:rPr>
-        <w:t xml:space="preserve"> upon the sign changes in the row. Hence the ordering of pixels row wise change when compared to Hadamard transform. Also we can observe that the white pixels of the image seem to be concentrated at the top left. Also the same fact applies here that the number of white pixels in the transformed output is directly proportional to the amount of details in the input image. This difference can be seen in my crowd image where the amount of white pixels is comparatively high.</w:t>
+        <w:t xml:space="preserve"> we can observe that the white pixels of the image seem to be concentrated at the top left. </w:t>
+      </w:r>
+      <w:r>
+        <w:rPr>
+          <w:rFonts w:ascii="Book Antiqua" w:hAnsi="Book Antiqua"/>
+          <w:sz w:val="24"/>
+          <w:szCs w:val="24"/>
+        </w:rPr>
+        <w:t xml:space="preserve"> As this is expected because that will be the most amount of change observed </w:t>
+      </w:r>
+      <w:r>
+        <w:rPr>
+          <w:rFonts w:ascii="Book Antiqua" w:hAnsi="Book Antiqua"/>
+          <w:sz w:val="24"/>
+          <w:szCs w:val="24"/>
+        </w:rPr>
+        <w:t>Also the same fact applies here that the number of white pixels in the transformed output is directly proportional to the amount of details in the input image. This difference can be seen in my crowd image where the amount of white pixels is comparatively high.</w:t>
       </w:r>
       <w:r>
         <w:rPr>
@@ -10364,187 +10192,154 @@
     </w:p>
     <w:p>
       <w:pPr>
-        <w:ind w:left="450"/>
-        <w:rPr>
-          <w:rFonts w:ascii="Book Antiqua" w:hAnsi="Book Antiqua"/>
-          <w:i/>
-          <w:sz w:val="20"/>
-          <w:szCs w:val="20"/>
-        </w:rPr>
-      </w:pPr>
-      <w:r>
-        <w:rPr>
-          <w:rFonts w:ascii="Book Antiqua" w:hAnsi="Book Antiqua"/>
-          <w:i/>
-          <w:sz w:val="20"/>
-          <w:szCs w:val="20"/>
-        </w:rPr>
-        <w:t>(</w:t>
-      </w:r>
-      <w:r>
-        <w:rPr>
-          <w:rFonts w:ascii="Book Antiqua" w:hAnsi="Book Antiqua"/>
-          <w:b/>
-          <w:i/>
-          <w:sz w:val="20"/>
-          <w:szCs w:val="20"/>
-        </w:rPr>
-        <w:t xml:space="preserve">Students must write the conclusion as per the attainment of individual outcome </w:t>
-      </w:r>
-      <w:r>
-        <w:rPr>
-          <w:rFonts w:ascii="Book Antiqua" w:hAnsi="Book Antiqua"/>
-          <w:b/>
-          <w:i/>
-          <w:sz w:val="20"/>
-          <w:szCs w:val="20"/>
-        </w:rPr>
-        <w:t xml:space="preserve">listed above </w:t>
-      </w:r>
-      <w:r>
-        <w:rPr>
-          <w:rFonts w:ascii="Book Antiqua" w:hAnsi="Book Antiqua"/>
-          <w:b/>
-          <w:i/>
-          <w:sz w:val="20"/>
-          <w:szCs w:val="20"/>
-        </w:rPr>
-        <w:t>and learning/observation</w:t>
-      </w:r>
-      <w:r>
-        <w:rPr>
-          <w:rFonts w:ascii="Book Antiqua" w:hAnsi="Book Antiqua"/>
-          <w:b/>
-          <w:i/>
-          <w:sz w:val="20"/>
-          <w:szCs w:val="20"/>
-        </w:rPr>
-        <w:t xml:space="preserve"> noted in section B.3</w:t>
-      </w:r>
-      <w:r>
-        <w:rPr>
-          <w:rFonts w:ascii="Book Antiqua" w:hAnsi="Book Antiqua"/>
-          <w:b/>
-          <w:i/>
-          <w:sz w:val="20"/>
-          <w:szCs w:val="20"/>
-        </w:rPr>
-        <w:t>)</w:t>
-      </w:r>
-    </w:p>
-    <w:p>
-      <w:pPr>
+        <w:rPr>
+          <w:rFonts w:ascii="Book Antiqua" w:hAnsi="Book Antiqua"/>
+          <w:b/>
+          <w:sz w:val="24"/>
+          <w:szCs w:val="24"/>
+        </w:rPr>
+      </w:pPr>
+      <w:r>
         <w:rPr>
           <w:rFonts w:ascii="Book Antiqua" w:hAnsi="Book Antiqua"/>
           <w:sz w:val="28"/>
           <w:szCs w:val="28"/>
         </w:rPr>
-      </w:pPr>
-      <w:r>
-        <w:rPr>
-          <w:rFonts w:ascii="Book Antiqua" w:hAnsi="Book Antiqua"/>
-          <w:b/>
+        <w:t xml:space="preserve">learnt and successfully implemented the transformation techniques in the frequency domain </w:t>
+      </w:r>
+      <w:proofErr w:type="spellStart"/>
+      <w:r>
+        <w:rPr>
+          <w:rFonts w:ascii="Book Antiqua" w:hAnsi="Book Antiqua"/>
           <w:sz w:val="28"/>
           <w:szCs w:val="28"/>
         </w:rPr>
-        <w:lastRenderedPageBreak/>
-        <w:tab/>
-      </w:r>
+        <w:t>ie</w:t>
+      </w:r>
+      <w:proofErr w:type="spellEnd"/>
       <w:r>
         <w:rPr>
           <w:rFonts w:ascii="Book Antiqua" w:hAnsi="Book Antiqua"/>
           <w:sz w:val="28"/>
           <w:szCs w:val="28"/>
         </w:rPr>
-        <w:t xml:space="preserve">I learnt and successfully implemented the transformation techniques in the frequency domain </w:t>
-      </w:r>
-      <w:proofErr w:type="spellStart"/>
+        <w:t xml:space="preserve">. Hadamard </w:t>
+      </w:r>
+      <w:proofErr w:type="gramStart"/>
       <w:r>
         <w:rPr>
           <w:rFonts w:ascii="Book Antiqua" w:hAnsi="Book Antiqua"/>
           <w:sz w:val="28"/>
           <w:szCs w:val="28"/>
         </w:rPr>
-        <w:t>ie</w:t>
-      </w:r>
-      <w:proofErr w:type="spellEnd"/>
+        <w:t>transform ,</w:t>
+      </w:r>
+      <w:proofErr w:type="gramEnd"/>
       <w:r>
         <w:rPr>
           <w:rFonts w:ascii="Book Antiqua" w:hAnsi="Book Antiqua"/>
           <w:sz w:val="28"/>
           <w:szCs w:val="28"/>
         </w:rPr>
-        <w:t xml:space="preserve">. Hadamard </w:t>
-      </w:r>
-      <w:proofErr w:type="gramStart"/>
+        <w:t xml:space="preserve"> Fast Fourier Transform and Walsh Transform . </w:t>
+      </w:r>
       <w:r>
         <w:rPr>
           <w:rFonts w:ascii="Book Antiqua" w:hAnsi="Book Antiqua"/>
           <w:sz w:val="28"/>
           <w:szCs w:val="28"/>
         </w:rPr>
-        <w:t>transform ,</w:t>
-      </w:r>
-      <w:proofErr w:type="gramEnd"/>
-      <w:r>
-        <w:rPr>
-          <w:rFonts w:ascii="Book Antiqua" w:hAnsi="Book Antiqua"/>
+        <w:t xml:space="preserve">understood the applications of each of these transforms. </w:t>
+      </w:r>
+    </w:p>
+    <w:p>
+      <w:pPr>
+        <w:rPr>
+          <w:rFonts w:ascii="Book Antiqua" w:hAnsi="Book Antiqua"/>
+          <w:b/>
+          <w:sz w:val="24"/>
+          <w:szCs w:val="24"/>
+        </w:rPr>
+      </w:pPr>
+      <w:r>
+        <w:rPr>
+          <w:rFonts w:ascii="Book Antiqua" w:hAnsi="Book Antiqua"/>
+          <w:b/>
           <w:sz w:val="28"/>
           <w:szCs w:val="28"/>
         </w:rPr>
-        <w:t xml:space="preserve"> Fast Fourier Transform and Walsh Transform . I observed the outputs in both my image where there were less details and in the crowd image where there were more details. The details are represented by white pixels so the abundance of these pixels can suggest us the level of details in the image.</w:t>
-      </w:r>
-      <w:r>
-        <w:rPr>
-          <w:rFonts w:ascii="Book Antiqua" w:hAnsi="Book Antiqua"/>
+        <w:t xml:space="preserve">B.5 </w:t>
+      </w:r>
+      <w:r>
+        <w:rPr>
+          <w:rFonts w:ascii="Book Antiqua" w:hAnsi="Book Antiqua"/>
+          <w:b/>
           <w:sz w:val="28"/>
           <w:szCs w:val="28"/>
         </w:rPr>
-        <w:t xml:space="preserve"> I verified these transforms by calculating the inverse of them and getting my original image back.</w:t>
-      </w:r>
-      <w:r>
-        <w:rPr>
-          <w:rFonts w:ascii="Book Antiqua" w:hAnsi="Book Antiqua"/>
-          <w:sz w:val="28"/>
-          <w:szCs w:val="28"/>
+        <w:t>Question of Curiosity</w:t>
+      </w:r>
+    </w:p>
+    <w:p>
+      <w:pPr>
+        <w:ind w:left="540"/>
+        <w:rPr>
+          <w:rFonts w:ascii="Book Antiqua" w:hAnsi="Book Antiqua"/>
+          <w:b/>
+          <w:i/>
+          <w:sz w:val="20"/>
+          <w:szCs w:val="20"/>
+        </w:rPr>
+      </w:pPr>
+      <w:r>
+        <w:rPr>
+          <w:rFonts w:ascii="Book Antiqua" w:hAnsi="Book Antiqua"/>
+          <w:b/>
+          <w:i/>
+          <w:sz w:val="20"/>
+          <w:szCs w:val="20"/>
+        </w:rPr>
+        <w:t xml:space="preserve"> (To be answered by student based on the practical performed</w:t>
+      </w:r>
+      <w:r>
+        <w:rPr>
+          <w:rFonts w:ascii="Book Antiqua" w:hAnsi="Book Antiqua"/>
+          <w:b/>
+          <w:i/>
+          <w:sz w:val="20"/>
+          <w:szCs w:val="20"/>
+        </w:rPr>
+        <w:t xml:space="preserve"> and learning/observations</w:t>
+      </w:r>
+      <w:r>
+        <w:rPr>
+          <w:rFonts w:ascii="Book Antiqua" w:hAnsi="Book Antiqua"/>
+          <w:b/>
+          <w:i/>
+          <w:sz w:val="20"/>
+          <w:szCs w:val="20"/>
+        </w:rPr>
+        <w:t>)</w:t>
+      </w:r>
+      <w:r>
+        <w:rPr>
+          <w:rFonts w:ascii="Book Antiqua" w:hAnsi="Book Antiqua"/>
+          <w:b/>
+          <w:i/>
+          <w:sz w:val="20"/>
+          <w:szCs w:val="20"/>
         </w:rPr>
         <w:t xml:space="preserve"> </w:t>
       </w:r>
       <w:r>
         <w:rPr>
           <w:rFonts w:ascii="Book Antiqua" w:hAnsi="Book Antiqua"/>
-          <w:sz w:val="28"/>
-          <w:szCs w:val="28"/>
-        </w:rPr>
-        <w:t xml:space="preserve">I understood the applications of each of these transforms. </w:t>
-      </w:r>
-    </w:p>
-    <w:p>
-      <w:pPr>
-        <w:rPr>
-          <w:rFonts w:ascii="Book Antiqua" w:hAnsi="Book Antiqua"/>
-          <w:b/>
-          <w:sz w:val="24"/>
-          <w:szCs w:val="24"/>
-        </w:rPr>
-      </w:pPr>
-      <w:r>
-        <w:rPr>
-          <w:rFonts w:ascii="Book Antiqua" w:hAnsi="Book Antiqua"/>
-          <w:b/>
-          <w:sz w:val="28"/>
-          <w:szCs w:val="28"/>
-        </w:rPr>
-        <w:t xml:space="preserve">B.5 </w:t>
-      </w:r>
-      <w:r>
-        <w:rPr>
-          <w:rFonts w:ascii="Book Antiqua" w:hAnsi="Book Antiqua"/>
-          <w:b/>
-          <w:sz w:val="28"/>
-          <w:szCs w:val="28"/>
-        </w:rPr>
-        <w:t>Question of Curiosity</w:t>
+          <w:b/>
+          <w:i/>
+          <w:sz w:val="20"/>
+          <w:szCs w:val="20"/>
+        </w:rPr>
+        <w:t xml:space="preserve"> </w:t>
       </w:r>
     </w:p>
     <w:p>
@@ -10552,62 +10347,92 @@
         <w:ind w:left="540"/>
         <w:rPr>
           <w:rFonts w:ascii="Book Antiqua" w:hAnsi="Book Antiqua"/>
-          <w:b/>
-          <w:i/>
-          <w:sz w:val="20"/>
-          <w:szCs w:val="20"/>
-        </w:rPr>
-      </w:pPr>
-      <w:r>
-        <w:rPr>
-          <w:rFonts w:ascii="Book Antiqua" w:hAnsi="Book Antiqua"/>
-          <w:b/>
-          <w:i/>
-          <w:sz w:val="20"/>
-          <w:szCs w:val="20"/>
-        </w:rPr>
-        <w:t xml:space="preserve"> (To be answered by student based on the practical performed</w:t>
-      </w:r>
-      <w:r>
-        <w:rPr>
-          <w:rFonts w:ascii="Book Antiqua" w:hAnsi="Book Antiqua"/>
-          <w:b/>
-          <w:i/>
-          <w:sz w:val="20"/>
-          <w:szCs w:val="20"/>
-        </w:rPr>
-        <w:t xml:space="preserve"> and learning/observations</w:t>
-      </w:r>
-      <w:r>
-        <w:rPr>
-          <w:rFonts w:ascii="Book Antiqua" w:hAnsi="Book Antiqua"/>
-          <w:b/>
-          <w:i/>
-          <w:sz w:val="20"/>
-          <w:szCs w:val="20"/>
-        </w:rPr>
-        <w:t>)</w:t>
-      </w:r>
-      <w:r>
-        <w:rPr>
-          <w:rFonts w:ascii="Book Antiqua" w:hAnsi="Book Antiqua"/>
-          <w:b/>
-          <w:i/>
-          <w:sz w:val="20"/>
-          <w:szCs w:val="20"/>
+          <w:sz w:val="24"/>
+          <w:szCs w:val="24"/>
+        </w:rPr>
+      </w:pPr>
+      <w:r>
+        <w:rPr>
+          <w:rFonts w:ascii="Book Antiqua" w:hAnsi="Book Antiqua"/>
+          <w:sz w:val="24"/>
+          <w:szCs w:val="24"/>
+        </w:rPr>
+        <w:t>Q1:</w:t>
+      </w:r>
+      <w:r>
+        <w:rPr>
+          <w:rFonts w:ascii="Book Antiqua" w:hAnsi="Book Antiqua"/>
+          <w:sz w:val="24"/>
+          <w:szCs w:val="24"/>
         </w:rPr>
         <w:t xml:space="preserve"> </w:t>
       </w:r>
       <w:r>
         <w:rPr>
           <w:rFonts w:ascii="Book Antiqua" w:hAnsi="Book Antiqua"/>
-          <w:b/>
-          <w:i/>
-          <w:sz w:val="20"/>
-          <w:szCs w:val="20"/>
+          <w:sz w:val="24"/>
+          <w:szCs w:val="24"/>
         </w:rPr>
         <w:t xml:space="preserve"> </w:t>
       </w:r>
+      <w:r>
+        <w:rPr>
+          <w:rFonts w:ascii="Book Antiqua" w:hAnsi="Book Antiqua"/>
+          <w:sz w:val="24"/>
+          <w:szCs w:val="24"/>
+        </w:rPr>
+        <w:t>What are the applications</w:t>
+      </w:r>
+      <w:r>
+        <w:rPr>
+          <w:rFonts w:ascii="Book Antiqua" w:hAnsi="Book Antiqua"/>
+          <w:sz w:val="24"/>
+          <w:szCs w:val="24"/>
+        </w:rPr>
+        <w:t xml:space="preserve"> [apart from given in Q2.]</w:t>
+      </w:r>
+      <w:r>
+        <w:rPr>
+          <w:rFonts w:ascii="Book Antiqua" w:hAnsi="Book Antiqua"/>
+          <w:sz w:val="24"/>
+          <w:szCs w:val="24"/>
+        </w:rPr>
+        <w:t xml:space="preserve"> of each of these transforms you have studied?</w:t>
+      </w:r>
+    </w:p>
+    <w:p>
+      <w:pPr>
+        <w:ind w:firstLine="540"/>
+        <w:rPr>
+          <w:rFonts w:ascii="Book Antiqua" w:hAnsi="Book Antiqua"/>
+          <w:sz w:val="24"/>
+          <w:szCs w:val="24"/>
+        </w:rPr>
+      </w:pPr>
+      <w:r>
+        <w:rPr>
+          <w:rFonts w:ascii="Book Antiqua" w:hAnsi="Book Antiqua"/>
+          <w:sz w:val="24"/>
+          <w:szCs w:val="24"/>
+        </w:rPr>
+        <w:t>1</w:t>
+      </w:r>
+      <w:r>
+        <w:rPr>
+          <w:rFonts w:ascii="Book Antiqua" w:hAnsi="Book Antiqua"/>
+          <w:sz w:val="24"/>
+          <w:szCs w:val="24"/>
+        </w:rPr>
+        <w:t>.</w:t>
+      </w:r>
+      <w:r>
+        <w:rPr>
+          <w:rFonts w:ascii="Book Antiqua" w:hAnsi="Book Antiqua"/>
+          <w:sz w:val="24"/>
+          <w:szCs w:val="24"/>
+        </w:rPr>
+        <w:t>Walsh</w:t>
+      </w:r>
     </w:p>
     <w:p>
       <w:pPr>
@@ -10624,47 +10449,43 @@
           <w:sz w:val="24"/>
           <w:szCs w:val="24"/>
         </w:rPr>
-        <w:t>Q1:</w:t>
-      </w:r>
-      <w:r>
-        <w:rPr>
-          <w:rFonts w:ascii="Book Antiqua" w:hAnsi="Book Antiqua"/>
-          <w:sz w:val="24"/>
-          <w:szCs w:val="24"/>
-        </w:rPr>
-        <w:t xml:space="preserve"> </w:t>
-      </w:r>
-      <w:r>
-        <w:rPr>
-          <w:rFonts w:ascii="Book Antiqua" w:hAnsi="Book Antiqua"/>
-          <w:sz w:val="24"/>
-          <w:szCs w:val="24"/>
-        </w:rPr>
-        <w:t xml:space="preserve"> </w:t>
-      </w:r>
-      <w:r>
-        <w:rPr>
-          <w:rFonts w:ascii="Book Antiqua" w:hAnsi="Book Antiqua"/>
-          <w:sz w:val="24"/>
-          <w:szCs w:val="24"/>
-        </w:rPr>
-        <w:t>What are the applications</w:t>
-      </w:r>
-      <w:r>
-        <w:rPr>
-          <w:rFonts w:ascii="Book Antiqua" w:hAnsi="Book Antiqua"/>
-          <w:sz w:val="24"/>
-          <w:szCs w:val="24"/>
-        </w:rPr>
-        <w:t xml:space="preserve"> [apart from given in Q2.]</w:t>
-      </w:r>
-      <w:r>
-        <w:rPr>
-          <w:rFonts w:ascii="Book Antiqua" w:hAnsi="Book Antiqua"/>
-          <w:sz w:val="24"/>
-          <w:szCs w:val="24"/>
-        </w:rPr>
-        <w:t xml:space="preserve"> of each of these transforms you have studied?</w:t>
+        <w:t xml:space="preserve">Applications of the Walsh functions can be found wherever digit representations are used, including speech recognition, medical and biological image processing, and digital </w:t>
+      </w:r>
+      <w:proofErr w:type="spellStart"/>
+      <w:r>
+        <w:rPr>
+          <w:rFonts w:ascii="Book Antiqua" w:hAnsi="Book Antiqua"/>
+          <w:sz w:val="24"/>
+          <w:szCs w:val="24"/>
+        </w:rPr>
+        <w:t>holography.For</w:t>
+      </w:r>
+      <w:proofErr w:type="spellEnd"/>
+      <w:r>
+        <w:rPr>
+          <w:rFonts w:ascii="Book Antiqua" w:hAnsi="Book Antiqua"/>
+          <w:sz w:val="24"/>
+          <w:szCs w:val="24"/>
+        </w:rPr>
+        <w:t xml:space="preserve"> example, the fast Walsh–Hadamard transform (FWHT) may be used in the analysis of digital quasi-Monte Carlo methods. </w:t>
+      </w:r>
+    </w:p>
+    <w:p>
+      <w:pPr>
+        <w:ind w:left="540"/>
+        <w:rPr>
+          <w:rFonts w:ascii="Book Antiqua" w:hAnsi="Book Antiqua"/>
+          <w:sz w:val="24"/>
+          <w:szCs w:val="24"/>
+        </w:rPr>
+      </w:pPr>
+      <w:r>
+        <w:rPr>
+          <w:rFonts w:ascii="Book Antiqua" w:hAnsi="Book Antiqua"/>
+          <w:sz w:val="24"/>
+          <w:szCs w:val="24"/>
+        </w:rPr>
+        <w:t>In radio astronomy, Walsh functions can help reduce the effects of electrical crosstalk between antenna signals. They are also used in passive LCD panels as X and Y binary driving waveforms where the autocorrelation between X and Y can be made minimal for pixels that are off.</w:t>
       </w:r>
     </w:p>
     <w:p>
@@ -10682,131 +10503,15 @@
           <w:sz w:val="24"/>
           <w:szCs w:val="24"/>
         </w:rPr>
-        <w:t>1.</w:t>
-      </w:r>
-      <w:r>
-        <w:rPr>
-          <w:rFonts w:ascii="Book Antiqua" w:hAnsi="Book Antiqua"/>
-          <w:sz w:val="24"/>
-          <w:szCs w:val="24"/>
-        </w:rPr>
-        <w:t>Hadamard</w:t>
-      </w:r>
-    </w:p>
-    <w:p>
-      <w:pPr>
-        <w:ind w:left="540"/>
-        <w:rPr>
-          <w:rFonts w:ascii="Book Antiqua" w:hAnsi="Book Antiqua"/>
-          <w:sz w:val="24"/>
-          <w:szCs w:val="24"/>
-        </w:rPr>
-      </w:pPr>
-      <w:r>
-        <w:rPr>
-          <w:rFonts w:ascii="Book Antiqua" w:hAnsi="Book Antiqua"/>
-          <w:sz w:val="24"/>
-          <w:szCs w:val="24"/>
-        </w:rPr>
-        <w:t>The Hadamard transform is also used in data encryption, as well as many signal processing and data compression algorithms, such as JPEG XR and MPEG-4 AVC. In video compression applications, it is usually used in the form of the sum of absolute transformed differences. It is also a crucial part of Grover's algorithm and Shor's algorithm in quantum computing. The Hadamard transform is also applied in experimental techniques such as NMR, mass spectrometry and crystallography. It is additionally used in some versions of locality-sensitive hashing, to obtain pseudo-random matrix rotations.</w:t>
-      </w:r>
-    </w:p>
-    <w:p>
-      <w:pPr>
-        <w:ind w:firstLine="540"/>
-        <w:rPr>
-          <w:rFonts w:ascii="Book Antiqua" w:hAnsi="Book Antiqua"/>
-          <w:sz w:val="24"/>
-          <w:szCs w:val="24"/>
-        </w:rPr>
-      </w:pPr>
-      <w:r>
-        <w:rPr>
-          <w:rFonts w:ascii="Book Antiqua" w:hAnsi="Book Antiqua"/>
-          <w:sz w:val="24"/>
-          <w:szCs w:val="24"/>
-        </w:rPr>
-        <w:t>2.</w:t>
-      </w:r>
-      <w:r>
-        <w:rPr>
-          <w:rFonts w:ascii="Book Antiqua" w:hAnsi="Book Antiqua"/>
-          <w:sz w:val="24"/>
-          <w:szCs w:val="24"/>
-        </w:rPr>
-        <w:t>Walsh</w:t>
-      </w:r>
-    </w:p>
-    <w:p>
-      <w:pPr>
-        <w:ind w:left="540"/>
-        <w:rPr>
-          <w:rFonts w:ascii="Book Antiqua" w:hAnsi="Book Antiqua"/>
-          <w:sz w:val="24"/>
-          <w:szCs w:val="24"/>
-        </w:rPr>
-      </w:pPr>
-      <w:r>
-        <w:rPr>
-          <w:rFonts w:ascii="Book Antiqua" w:hAnsi="Book Antiqua"/>
-          <w:sz w:val="24"/>
-          <w:szCs w:val="24"/>
-        </w:rPr>
-        <w:t xml:space="preserve">Applications of the Walsh functions can be found wherever digit representations are used, including speech recognition, medical and biological image processing, and digital </w:t>
-      </w:r>
-      <w:proofErr w:type="spellStart"/>
-      <w:r>
-        <w:rPr>
-          <w:rFonts w:ascii="Book Antiqua" w:hAnsi="Book Antiqua"/>
-          <w:sz w:val="24"/>
-          <w:szCs w:val="24"/>
-        </w:rPr>
-        <w:t>holography.For</w:t>
-      </w:r>
-      <w:proofErr w:type="spellEnd"/>
-      <w:r>
-        <w:rPr>
-          <w:rFonts w:ascii="Book Antiqua" w:hAnsi="Book Antiqua"/>
-          <w:sz w:val="24"/>
-          <w:szCs w:val="24"/>
-        </w:rPr>
-        <w:t xml:space="preserve"> example, the fast Walsh–Hadamard transform (FWHT) may be used in the analysis of digital quasi-Monte Carlo methods. </w:t>
-      </w:r>
-    </w:p>
-    <w:p>
-      <w:pPr>
-        <w:ind w:left="540"/>
-        <w:rPr>
-          <w:rFonts w:ascii="Book Antiqua" w:hAnsi="Book Antiqua"/>
-          <w:sz w:val="24"/>
-          <w:szCs w:val="24"/>
-        </w:rPr>
-      </w:pPr>
-      <w:r>
-        <w:rPr>
-          <w:rFonts w:ascii="Book Antiqua" w:hAnsi="Book Antiqua"/>
-          <w:sz w:val="24"/>
-          <w:szCs w:val="24"/>
-        </w:rPr>
-        <w:t>In radio astronomy, Walsh functions can help reduce the effects of electrical crosstalk between antenna signals. They are also used in passive LCD panels as X and Y binary driving waveforms where the autocorrelation between X and Y can be made minimal for pixels that are off.</w:t>
-      </w:r>
-    </w:p>
-    <w:p>
-      <w:pPr>
-        <w:ind w:firstLine="540"/>
-        <w:rPr>
-          <w:rFonts w:ascii="Book Antiqua" w:hAnsi="Book Antiqua"/>
-          <w:sz w:val="24"/>
-          <w:szCs w:val="24"/>
-        </w:rPr>
-      </w:pPr>
-      <w:r>
-        <w:rPr>
-          <w:rFonts w:ascii="Book Antiqua" w:hAnsi="Book Antiqua"/>
-          <w:sz w:val="24"/>
-          <w:szCs w:val="24"/>
-        </w:rPr>
-        <w:t>3.</w:t>
+        <w:t>2</w:t>
+      </w:r>
+      <w:r>
+        <w:rPr>
+          <w:rFonts w:ascii="Book Antiqua" w:hAnsi="Book Antiqua"/>
+          <w:sz w:val="24"/>
+          <w:szCs w:val="24"/>
+        </w:rPr>
+        <w:t>.</w:t>
       </w:r>
       <w:r>
         <w:rPr>
@@ -10835,6 +10540,68 @@
         <w:lastRenderedPageBreak/>
         <w:t>The twentieth century has seen the extension of these methods to all linear partial differential equations with polynomial coefficients, and by extending the notion of Fourier transformation to include Fourier integral operators, some non-linear equations as well. Perhaps the most important use of the Fourier transformation is to solve partial differential equations. Many of the equations of the mathematical physics of the nineteenth century can be treated this way</w:t>
       </w:r>
+    </w:p>
+    <w:p>
+      <w:pPr>
+        <w:ind w:firstLine="540"/>
+        <w:rPr>
+          <w:rFonts w:ascii="Book Antiqua" w:hAnsi="Book Antiqua"/>
+          <w:sz w:val="24"/>
+          <w:szCs w:val="24"/>
+        </w:rPr>
+      </w:pPr>
+      <w:r>
+        <w:rPr>
+          <w:rFonts w:ascii="Book Antiqua" w:hAnsi="Book Antiqua"/>
+          <w:sz w:val="24"/>
+          <w:szCs w:val="24"/>
+        </w:rPr>
+        <w:t>3</w:t>
+      </w:r>
+      <w:r>
+        <w:rPr>
+          <w:rFonts w:ascii="Book Antiqua" w:hAnsi="Book Antiqua"/>
+          <w:sz w:val="24"/>
+          <w:szCs w:val="24"/>
+        </w:rPr>
+        <w:t>.</w:t>
+      </w:r>
+      <w:r>
+        <w:rPr>
+          <w:rFonts w:ascii="Book Antiqua" w:hAnsi="Book Antiqua"/>
+          <w:sz w:val="24"/>
+          <w:szCs w:val="24"/>
+        </w:rPr>
+        <w:t>Hadamard</w:t>
+      </w:r>
+    </w:p>
+    <w:p>
+      <w:pPr>
+        <w:ind w:left="540"/>
+        <w:rPr>
+          <w:rFonts w:ascii="Book Antiqua" w:hAnsi="Book Antiqua"/>
+          <w:sz w:val="24"/>
+          <w:szCs w:val="24"/>
+        </w:rPr>
+      </w:pPr>
+      <w:r>
+        <w:rPr>
+          <w:rFonts w:ascii="Book Antiqua" w:hAnsi="Book Antiqua"/>
+          <w:sz w:val="24"/>
+          <w:szCs w:val="24"/>
+        </w:rPr>
+        <w:t>The Hadamard transform is also used in data encryption, as well as many signal processing and data compression algorithms, such as JPEG XR and MPEG-4 AVC. In video compression applications, it is usually used in the form of the sum of absolute transformed differences. It is also a crucial part of Grover's algorithm and Shor's algorithm in quantum computing. The Hadamard transform is also applied in experimental techniques such as NMR, mass spectrometry and crystallography. It is additionally used in some versions of locality-sensitive hashing, to obtain pseudo-random matrix rotations.</w:t>
+      </w:r>
+    </w:p>
+    <w:p>
+      <w:pPr>
+        <w:ind w:left="540"/>
+        <w:rPr>
+          <w:rFonts w:ascii="Book Antiqua" w:hAnsi="Book Antiqua"/>
+          <w:sz w:val="24"/>
+          <w:szCs w:val="24"/>
+        </w:rPr>
+      </w:pPr>
     </w:p>
     <w:p>
       <w:pPr>

</xml_diff>